<commit_message>
primeira parte finalizada, gerando nomes alinhados a esquerda
</commit_message>
<xml_diff>
--- a/etiquetas_teste.docx
+++ b/etiquetas_teste.docx
@@ -45,153 +45,139 @@
             <w:vAlign w:val="center"/>
           </w:tcPr>
           <w:p>
-            <w:pPr>
-              <w:jc w:val="center"/>
-              <w:rPr>
-                <w:sz w:val="40"/>
-                <w:szCs w:val="40"/>
-              </w:rPr>
-            </w:pPr>
-          </w:p>
-        </w:tc>
-      </w:tr>
-      <w:tr>
-        <w:trPr>
-          <w:trHeight w:val="2835"/>
-          <w:jc w:val="center"/>
-        </w:trPr>
-        <w:tc>
-          <w:tcPr>
-            <w:tcW w:w="5831" w:type="dxa"/>
-            <w:vAlign w:val="center"/>
-          </w:tcPr>
-          <w:p>
-            <w:pPr>
-              <w:jc w:val="center"/>
-              <w:rPr>
-                <w:sz w:val="40"/>
-                <w:szCs w:val="40"/>
-              </w:rPr>
-            </w:pPr>
-          </w:p>
-        </w:tc>
-        <w:tc>
-          <w:tcPr>
-            <w:tcW w:w="5831" w:type="dxa"/>
-            <w:vAlign w:val="center"/>
-          </w:tcPr>
-          <w:p>
-            <w:pPr>
-              <w:jc w:val="center"/>
-              <w:rPr>
-                <w:sz w:val="40"/>
-                <w:szCs w:val="40"/>
-              </w:rPr>
-            </w:pPr>
-          </w:p>
-        </w:tc>
-      </w:tr>
-      <w:tr>
-        <w:trPr>
-          <w:trHeight w:val="2835"/>
-          <w:jc w:val="center"/>
-        </w:trPr>
-        <w:tc>
-          <w:tcPr>
-            <w:tcW w:w="5831" w:type="dxa"/>
-            <w:vAlign w:val="center"/>
-          </w:tcPr>
-          <w:p>
-            <w:r>
-              <w:t>Bruno Nardi de Carvalho Dantas</w:t>
-            </w:r>
-          </w:p>
-        </w:tc>
-        <w:tc>
-          <w:tcPr>
-            <w:tcW w:w="5831" w:type="dxa"/>
-            <w:vAlign w:val="center"/>
-          </w:tcPr>
-          <w:p>
-            <w:pPr>
-              <w:jc w:val="center"/>
-              <w:rPr>
-                <w:sz w:val="40"/>
-                <w:szCs w:val="40"/>
-              </w:rPr>
-            </w:pPr>
-          </w:p>
-        </w:tc>
-      </w:tr>
-      <w:tr>
-        <w:trPr>
-          <w:trHeight w:val="2835"/>
-          <w:jc w:val="center"/>
-        </w:trPr>
-        <w:tc>
-          <w:tcPr>
-            <w:tcW w:w="5831" w:type="dxa"/>
-            <w:vAlign w:val="center"/>
-          </w:tcPr>
-          <w:p>
-            <w:pPr>
-              <w:jc w:val="center"/>
-              <w:rPr>
-                <w:sz w:val="40"/>
-                <w:szCs w:val="40"/>
-              </w:rPr>
-            </w:pPr>
-          </w:p>
-        </w:tc>
-        <w:tc>
-          <w:tcPr>
-            <w:tcW w:w="5831" w:type="dxa"/>
-            <w:vAlign w:val="center"/>
-          </w:tcPr>
-          <w:p>
-            <w:pPr>
-              <w:jc w:val="center"/>
-              <w:rPr>
-                <w:sz w:val="40"/>
-                <w:szCs w:val="40"/>
-              </w:rPr>
-            </w:pPr>
-          </w:p>
-        </w:tc>
-      </w:tr>
-      <w:tr>
-        <w:trPr>
-          <w:trHeight w:val="2835"/>
-          <w:jc w:val="center"/>
-        </w:trPr>
-        <w:tc>
-          <w:tcPr>
-            <w:tcW w:w="5831" w:type="dxa"/>
-            <w:vAlign w:val="center"/>
-          </w:tcPr>
-          <w:p>
-            <w:pPr>
-              <w:jc w:val="center"/>
-              <w:rPr>
-                <w:sz w:val="40"/>
-                <w:szCs w:val="40"/>
-              </w:rPr>
-            </w:pPr>
-          </w:p>
-        </w:tc>
-        <w:tc>
-          <w:tcPr>
-            <w:tcW w:w="5831" w:type="dxa"/>
-            <w:vAlign w:val="center"/>
-          </w:tcPr>
-          <w:p>
-            <w:pPr>
-              <w:jc w:val="center"/>
-              <w:rPr>
-                <w:sz w:val="40"/>
-                <w:szCs w:val="40"/>
-              </w:rPr>
-            </w:pPr>
+            <w:r>
+              <w:t>Daisy Cristine Albuquerque da Silva</w:t>
+              <w:br/>
+              <w:t>DECEx</w:t>
+            </w:r>
+          </w:p>
+        </w:tc>
+      </w:tr>
+      <w:tr>
+        <w:trPr>
+          <w:trHeight w:val="2835"/>
+          <w:jc w:val="center"/>
+        </w:trPr>
+        <w:tc>
+          <w:tcPr>
+            <w:tcW w:w="5831" w:type="dxa"/>
+            <w:vAlign w:val="center"/>
+          </w:tcPr>
+          <w:p>
+            <w:r>
+              <w:t>Matheus Máximo Canadas Costa</w:t>
+              <w:br/>
+              <w:t xml:space="preserve">Instituto Militar de Engenharia </w:t>
+            </w:r>
+          </w:p>
+        </w:tc>
+        <w:tc>
+          <w:tcPr>
+            <w:tcW w:w="5831" w:type="dxa"/>
+            <w:vAlign w:val="center"/>
+          </w:tcPr>
+          <w:p>
+            <w:r>
+              <w:t>Rodrigo Martins da Silva</w:t>
+              <w:br/>
+              <w:t>Telecall</w:t>
+            </w:r>
+          </w:p>
+        </w:tc>
+      </w:tr>
+      <w:tr>
+        <w:trPr>
+          <w:trHeight w:val="2835"/>
+          <w:jc w:val="center"/>
+        </w:trPr>
+        <w:tc>
+          <w:tcPr>
+            <w:tcW w:w="5831" w:type="dxa"/>
+            <w:vAlign w:val="center"/>
+          </w:tcPr>
+          <w:p>
+            <w:r>
+              <w:t>José Luiz Neves Voltan</w:t>
+              <w:br/>
+              <w:t>Centro de Desenvolvimento de Sistemas (CDS) (EB)</w:t>
+            </w:r>
+          </w:p>
+        </w:tc>
+        <w:tc>
+          <w:tcPr>
+            <w:tcW w:w="5831" w:type="dxa"/>
+            <w:vAlign w:val="center"/>
+          </w:tcPr>
+          <w:p>
+            <w:r>
+              <w:t>Rubens Caio de Souza</w:t>
+              <w:br/>
+              <w:t>IME - PGED</w:t>
+            </w:r>
+          </w:p>
+        </w:tc>
+      </w:tr>
+      <w:tr>
+        <w:trPr>
+          <w:trHeight w:val="2835"/>
+          <w:jc w:val="center"/>
+        </w:trPr>
+        <w:tc>
+          <w:tcPr>
+            <w:tcW w:w="5831" w:type="dxa"/>
+            <w:vAlign w:val="center"/>
+          </w:tcPr>
+          <w:p>
+            <w:r>
+              <w:t>Fabio de Sousa Cardoso</w:t>
+              <w:br/>
+              <w:t>Universidade do Estado do Amazonas (UEA)</w:t>
+            </w:r>
+          </w:p>
+        </w:tc>
+        <w:tc>
+          <w:tcPr>
+            <w:tcW w:w="5831" w:type="dxa"/>
+            <w:vAlign w:val="center"/>
+          </w:tcPr>
+          <w:p>
+            <w:r>
+              <w:t>Juliana Jeniffer Fernandes de Souza Rêgo</w:t>
+              <w:br/>
+              <w:t>IME</w:t>
+            </w:r>
+          </w:p>
+        </w:tc>
+      </w:tr>
+      <w:tr>
+        <w:trPr>
+          <w:trHeight w:val="2835"/>
+          <w:jc w:val="center"/>
+        </w:trPr>
+        <w:tc>
+          <w:tcPr>
+            <w:tcW w:w="5831" w:type="dxa"/>
+            <w:vAlign w:val="center"/>
+          </w:tcPr>
+          <w:p>
+            <w:r>
+              <w:t>Ricardo Silveira Mendes Carvalho</w:t>
+              <w:br/>
+              <w:t>CDS</w:t>
+            </w:r>
+          </w:p>
+        </w:tc>
+        <w:tc>
+          <w:tcPr>
+            <w:tcW w:w="5831" w:type="dxa"/>
+            <w:vAlign w:val="center"/>
+          </w:tcPr>
+          <w:p>
+            <w:r>
+              <w:t>Victor Bastos Rodrigues</w:t>
+              <w:br/>
+              <w:t>CIAA</w:t>
+            </w:r>
           </w:p>
         </w:tc>
       </w:tr>
@@ -233,169 +219,151 @@
           </w:tcPr>
           <w:p>
             <w:r>
-              <w:t>Bruno Nardi de Carvalho Dantas</w:t>
-              <w:br/>
-              <w:t>CTEx</w:t>
-            </w:r>
-          </w:p>
-        </w:tc>
-        <w:tc>
-          <w:tcPr>
-            <w:tcW w:w="5831" w:type="dxa"/>
-            <w:vAlign w:val="center"/>
-          </w:tcPr>
-          <w:p>
-            <w:pPr>
-              <w:jc w:val="center"/>
-              <w:rPr>
-                <w:sz w:val="40"/>
-                <w:szCs w:val="40"/>
-              </w:rPr>
-            </w:pPr>
-          </w:p>
-        </w:tc>
-      </w:tr>
-      <w:tr>
-        <w:trPr>
-          <w:trHeight w:val="2835"/>
-          <w:jc w:val="center"/>
-        </w:trPr>
-        <w:tc>
-          <w:tcPr>
-            <w:tcW w:w="5831" w:type="dxa"/>
-            <w:vAlign w:val="center"/>
-          </w:tcPr>
-          <w:p>
-            <w:pPr>
-              <w:jc w:val="center"/>
-              <w:rPr>
-                <w:sz w:val="40"/>
-                <w:szCs w:val="40"/>
-              </w:rPr>
-            </w:pPr>
-          </w:p>
-        </w:tc>
-        <w:tc>
-          <w:tcPr>
-            <w:tcW w:w="5831" w:type="dxa"/>
-            <w:vAlign w:val="center"/>
-          </w:tcPr>
-          <w:p>
-            <w:pPr>
-              <w:jc w:val="center"/>
-              <w:rPr>
-                <w:sz w:val="40"/>
-                <w:szCs w:val="40"/>
-              </w:rPr>
-            </w:pPr>
-          </w:p>
-        </w:tc>
-      </w:tr>
-      <w:tr>
-        <w:trPr>
-          <w:trHeight w:val="2835"/>
-          <w:jc w:val="center"/>
-        </w:trPr>
-        <w:tc>
-          <w:tcPr>
-            <w:tcW w:w="5831" w:type="dxa"/>
-            <w:vAlign w:val="center"/>
-          </w:tcPr>
-          <w:p>
-            <w:pPr>
-              <w:jc w:val="center"/>
-              <w:rPr>
-                <w:sz w:val="40"/>
-                <w:szCs w:val="40"/>
-              </w:rPr>
-            </w:pPr>
-          </w:p>
-        </w:tc>
-        <w:tc>
-          <w:tcPr>
-            <w:tcW w:w="5831" w:type="dxa"/>
-            <w:vAlign w:val="center"/>
-          </w:tcPr>
-          <w:p>
-            <w:pPr>
-              <w:jc w:val="center"/>
-              <w:rPr>
-                <w:sz w:val="40"/>
-                <w:szCs w:val="40"/>
-              </w:rPr>
-            </w:pPr>
-          </w:p>
-        </w:tc>
-      </w:tr>
-      <w:tr>
-        <w:trPr>
-          <w:trHeight w:val="2835"/>
-          <w:jc w:val="center"/>
-        </w:trPr>
-        <w:tc>
-          <w:tcPr>
-            <w:tcW w:w="5831" w:type="dxa"/>
-            <w:vAlign w:val="center"/>
-          </w:tcPr>
-          <w:p>
-            <w:pPr>
-              <w:jc w:val="center"/>
-              <w:rPr>
-                <w:sz w:val="40"/>
-                <w:szCs w:val="40"/>
-              </w:rPr>
-            </w:pPr>
-          </w:p>
-        </w:tc>
-        <w:tc>
-          <w:tcPr>
-            <w:tcW w:w="5831" w:type="dxa"/>
-            <w:vAlign w:val="center"/>
-          </w:tcPr>
-          <w:p>
-            <w:pPr>
-              <w:jc w:val="center"/>
-              <w:rPr>
-                <w:sz w:val="40"/>
-                <w:szCs w:val="40"/>
-              </w:rPr>
-            </w:pPr>
-          </w:p>
-        </w:tc>
-      </w:tr>
-      <w:tr>
-        <w:trPr>
-          <w:trHeight w:val="2835"/>
-          <w:jc w:val="center"/>
-        </w:trPr>
-        <w:tc>
-          <w:tcPr>
-            <w:tcW w:w="5831" w:type="dxa"/>
-            <w:vAlign w:val="center"/>
-          </w:tcPr>
-          <w:p>
-            <w:pPr>
-              <w:jc w:val="center"/>
-              <w:rPr>
-                <w:sz w:val="40"/>
-                <w:szCs w:val="40"/>
-              </w:rPr>
-            </w:pPr>
-          </w:p>
-        </w:tc>
-        <w:tc>
-          <w:tcPr>
-            <w:tcW w:w="5831" w:type="dxa"/>
-            <w:vAlign w:val="center"/>
-          </w:tcPr>
-          <w:p>
-            <w:pPr>
-              <w:jc w:val="center"/>
-              <w:rPr>
-                <w:sz w:val="40"/>
-                <w:szCs w:val="40"/>
-              </w:rPr>
-            </w:pPr>
+              <w:t>Pedro Henrique Santana de Castro</w:t>
+              <w:br/>
+              <w:t>IME</w:t>
+            </w:r>
+          </w:p>
+        </w:tc>
+        <w:tc>
+          <w:tcPr>
+            <w:tcW w:w="5831" w:type="dxa"/>
+            <w:vAlign w:val="center"/>
+          </w:tcPr>
+          <w:p>
+            <w:r>
+              <w:t>Viviane Viana Sofiste de Abreu</w:t>
+              <w:br/>
+              <w:t>IME</w:t>
+            </w:r>
+          </w:p>
+        </w:tc>
+      </w:tr>
+      <w:tr>
+        <w:trPr>
+          <w:trHeight w:val="2835"/>
+          <w:jc w:val="center"/>
+        </w:trPr>
+        <w:tc>
+          <w:tcPr>
+            <w:tcW w:w="5831" w:type="dxa"/>
+            <w:vAlign w:val="center"/>
+          </w:tcPr>
+          <w:p>
+            <w:r>
+              <w:t>FABIO SEBASTIÃO PEREIRA DA SILVA</w:t>
+              <w:br/>
+              <w:t>IME</w:t>
+            </w:r>
+          </w:p>
+        </w:tc>
+        <w:tc>
+          <w:tcPr>
+            <w:tcW w:w="5831" w:type="dxa"/>
+            <w:vAlign w:val="center"/>
+          </w:tcPr>
+          <w:p>
+            <w:r>
+              <w:t>Jones de Oliveira Avelino</w:t>
+              <w:br/>
+              <w:t>Centro de Análises de Sistemas Navais (CASNAV)</w:t>
+            </w:r>
+          </w:p>
+        </w:tc>
+      </w:tr>
+      <w:tr>
+        <w:trPr>
+          <w:trHeight w:val="2835"/>
+          <w:jc w:val="center"/>
+        </w:trPr>
+        <w:tc>
+          <w:tcPr>
+            <w:tcW w:w="5831" w:type="dxa"/>
+            <w:vAlign w:val="center"/>
+          </w:tcPr>
+          <w:p>
+            <w:r>
+              <w:t xml:space="preserve">Vinícius Melquíades Scaldaferri da Cunha </w:t>
+              <w:br/>
+              <w:t>IME</w:t>
+            </w:r>
+          </w:p>
+        </w:tc>
+        <w:tc>
+          <w:tcPr>
+            <w:tcW w:w="5831" w:type="dxa"/>
+            <w:vAlign w:val="center"/>
+          </w:tcPr>
+          <w:p>
+            <w:r>
+              <w:t>Luiz Antonio Silveira Lopes</w:t>
+              <w:br/>
+              <w:t>IME</w:t>
+            </w:r>
+          </w:p>
+        </w:tc>
+      </w:tr>
+      <w:tr>
+        <w:trPr>
+          <w:trHeight w:val="2835"/>
+          <w:jc w:val="center"/>
+        </w:trPr>
+        <w:tc>
+          <w:tcPr>
+            <w:tcW w:w="5831" w:type="dxa"/>
+            <w:vAlign w:val="center"/>
+          </w:tcPr>
+          <w:p>
+            <w:r>
+              <w:t>Madalena Lopes e Silva</w:t>
+              <w:br/>
+              <w:t>CASNAV</w:t>
+            </w:r>
+          </w:p>
+        </w:tc>
+        <w:tc>
+          <w:tcPr>
+            <w:tcW w:w="5831" w:type="dxa"/>
+            <w:vAlign w:val="center"/>
+          </w:tcPr>
+          <w:p>
+            <w:r>
+              <w:t>Felipe Ferrari</w:t>
+              <w:br/>
+              <w:t xml:space="preserve">Exército Brasileiro </w:t>
+            </w:r>
+          </w:p>
+        </w:tc>
+      </w:tr>
+      <w:tr>
+        <w:trPr>
+          <w:trHeight w:val="2835"/>
+          <w:jc w:val="center"/>
+        </w:trPr>
+        <w:tc>
+          <w:tcPr>
+            <w:tcW w:w="5831" w:type="dxa"/>
+            <w:vAlign w:val="center"/>
+          </w:tcPr>
+          <w:p>
+            <w:r>
+              <w:t xml:space="preserve">Leandro Moreira Costa Silva </w:t>
+              <w:br/>
+              <w:t>IME</w:t>
+            </w:r>
+          </w:p>
+        </w:tc>
+        <w:tc>
+          <w:tcPr>
+            <w:tcW w:w="5831" w:type="dxa"/>
+            <w:vAlign w:val="center"/>
+          </w:tcPr>
+          <w:p>
+            <w:r>
+              <w:t>Giulianna Dos Santos Pereira</w:t>
+              <w:br/>
+              <w:t>IME</w:t>
+            </w:r>
           </w:p>
         </w:tc>
       </w:tr>
@@ -436,172 +404,152 @@
             <w:vAlign w:val="center"/>
           </w:tcPr>
           <w:p>
-            <w:pPr>
-              <w:jc w:val="center"/>
-              <w:rPr>
-                <w:sz w:val="40"/>
-                <w:szCs w:val="40"/>
-              </w:rPr>
-            </w:pPr>
-          </w:p>
-        </w:tc>
-        <w:tc>
-          <w:tcPr>
-            <w:tcW w:w="5831" w:type="dxa"/>
-            <w:vAlign w:val="center"/>
-          </w:tcPr>
-          <w:p>
-            <w:pPr>
-              <w:jc w:val="center"/>
-              <w:rPr>
-                <w:sz w:val="40"/>
-                <w:szCs w:val="40"/>
-              </w:rPr>
-            </w:pPr>
-          </w:p>
-        </w:tc>
-      </w:tr>
-      <w:tr>
-        <w:trPr>
-          <w:trHeight w:val="2835"/>
-          <w:jc w:val="center"/>
-        </w:trPr>
-        <w:tc>
-          <w:tcPr>
-            <w:tcW w:w="5831" w:type="dxa"/>
-            <w:vAlign w:val="center"/>
-          </w:tcPr>
-          <w:p>
-            <w:pPr>
-              <w:jc w:val="center"/>
-              <w:rPr>
-                <w:sz w:val="40"/>
-                <w:szCs w:val="40"/>
-              </w:rPr>
-            </w:pPr>
-          </w:p>
-        </w:tc>
-        <w:tc>
-          <w:tcPr>
-            <w:tcW w:w="5831" w:type="dxa"/>
-            <w:vAlign w:val="center"/>
-          </w:tcPr>
-          <w:p>
-            <w:pPr>
-              <w:jc w:val="center"/>
-              <w:rPr>
-                <w:sz w:val="40"/>
-                <w:szCs w:val="40"/>
-              </w:rPr>
-            </w:pPr>
-          </w:p>
-        </w:tc>
-      </w:tr>
-      <w:tr>
-        <w:trPr>
-          <w:trHeight w:val="2835"/>
-          <w:jc w:val="center"/>
-        </w:trPr>
-        <w:tc>
-          <w:tcPr>
-            <w:tcW w:w="5831" w:type="dxa"/>
-            <w:vAlign w:val="center"/>
-          </w:tcPr>
-          <w:p>
-            <w:pPr>
-              <w:jc w:val="center"/>
-              <w:rPr>
-                <w:sz w:val="40"/>
-                <w:szCs w:val="40"/>
-              </w:rPr>
-            </w:pPr>
-          </w:p>
-        </w:tc>
-        <w:tc>
-          <w:tcPr>
-            <w:tcW w:w="5831" w:type="dxa"/>
-            <w:vAlign w:val="center"/>
-          </w:tcPr>
-          <w:p>
-            <w:pPr>
-              <w:jc w:val="center"/>
-              <w:rPr>
-                <w:sz w:val="40"/>
-                <w:szCs w:val="40"/>
-              </w:rPr>
-            </w:pPr>
-          </w:p>
-        </w:tc>
-      </w:tr>
-      <w:tr>
-        <w:trPr>
-          <w:trHeight w:val="2835"/>
-          <w:jc w:val="center"/>
-        </w:trPr>
-        <w:tc>
-          <w:tcPr>
-            <w:tcW w:w="5831" w:type="dxa"/>
-            <w:vAlign w:val="center"/>
-          </w:tcPr>
-          <w:p>
-            <w:pPr>
-              <w:jc w:val="center"/>
-              <w:rPr>
-                <w:sz w:val="40"/>
-                <w:szCs w:val="40"/>
-              </w:rPr>
-            </w:pPr>
-          </w:p>
-        </w:tc>
-        <w:tc>
-          <w:tcPr>
-            <w:tcW w:w="5831" w:type="dxa"/>
-            <w:vAlign w:val="center"/>
-          </w:tcPr>
-          <w:p>
-            <w:pPr>
-              <w:jc w:val="center"/>
-              <w:rPr>
-                <w:sz w:val="40"/>
-                <w:szCs w:val="40"/>
-              </w:rPr>
-            </w:pPr>
-          </w:p>
-        </w:tc>
-      </w:tr>
-      <w:tr>
-        <w:trPr>
-          <w:trHeight w:val="2835"/>
-          <w:jc w:val="center"/>
-        </w:trPr>
-        <w:tc>
-          <w:tcPr>
-            <w:tcW w:w="5831" w:type="dxa"/>
-            <w:vAlign w:val="center"/>
-          </w:tcPr>
-          <w:p>
-            <w:pPr>
-              <w:jc w:val="center"/>
-              <w:rPr>
-                <w:sz w:val="40"/>
-                <w:szCs w:val="40"/>
-              </w:rPr>
-            </w:pPr>
-          </w:p>
-        </w:tc>
-        <w:tc>
-          <w:tcPr>
-            <w:tcW w:w="5831" w:type="dxa"/>
-            <w:vAlign w:val="center"/>
-          </w:tcPr>
-          <w:p>
-            <w:pPr>
-              <w:jc w:val="center"/>
-              <w:rPr>
-                <w:sz w:val="40"/>
-                <w:szCs w:val="40"/>
-              </w:rPr>
-            </w:pPr>
+            <w:r>
+              <w:t>Bruno Rafael de Britto Costa</w:t>
+              <w:br/>
+              <w:t>Instituto Militar de Engenharia</w:t>
+            </w:r>
+          </w:p>
+        </w:tc>
+        <w:tc>
+          <w:tcPr>
+            <w:tcW w:w="5831" w:type="dxa"/>
+            <w:vAlign w:val="center"/>
+          </w:tcPr>
+          <w:p>
+            <w:r>
+              <w:t>Letícia Maria Martins Pereira</w:t>
+              <w:br/>
+              <w:t>UFRJ/PUC-Rio</w:t>
+            </w:r>
+          </w:p>
+        </w:tc>
+      </w:tr>
+      <w:tr>
+        <w:trPr>
+          <w:trHeight w:val="2835"/>
+          <w:jc w:val="center"/>
+        </w:trPr>
+        <w:tc>
+          <w:tcPr>
+            <w:tcW w:w="5831" w:type="dxa"/>
+            <w:vAlign w:val="center"/>
+          </w:tcPr>
+          <w:p>
+            <w:r>
+              <w:t>Israel Rocha Ribeiro</w:t>
+              <w:br/>
+              <w:t>Universidade Federal do Rio de Janeiro</w:t>
+            </w:r>
+          </w:p>
+        </w:tc>
+        <w:tc>
+          <w:tcPr>
+            <w:tcW w:w="5831" w:type="dxa"/>
+            <w:vAlign w:val="center"/>
+          </w:tcPr>
+          <w:p>
+            <w:r>
+              <w:t>William Moreira de Pinho</w:t>
+              <w:br/>
+              <w:t>Departamento de Educação e Cultura do Exército</w:t>
+            </w:r>
+          </w:p>
+        </w:tc>
+      </w:tr>
+      <w:tr>
+        <w:trPr>
+          <w:trHeight w:val="2835"/>
+          <w:jc w:val="center"/>
+        </w:trPr>
+        <w:tc>
+          <w:tcPr>
+            <w:tcW w:w="5831" w:type="dxa"/>
+            <w:vAlign w:val="center"/>
+          </w:tcPr>
+          <w:p>
+            <w:r>
+              <w:t>Cauê Arêas de Sousa Nonato</w:t>
+              <w:br/>
+              <w:t>UFRJ</w:t>
+            </w:r>
+          </w:p>
+        </w:tc>
+        <w:tc>
+          <w:tcPr>
+            <w:tcW w:w="5831" w:type="dxa"/>
+            <w:vAlign w:val="center"/>
+          </w:tcPr>
+          <w:p>
+            <w:r>
+              <w:t>Victor Siqueira de Azevedo Rodrigues</w:t>
+              <w:br/>
+              <w:t>UFRJ</w:t>
+            </w:r>
+          </w:p>
+        </w:tc>
+      </w:tr>
+      <w:tr>
+        <w:trPr>
+          <w:trHeight w:val="2835"/>
+          <w:jc w:val="center"/>
+        </w:trPr>
+        <w:tc>
+          <w:tcPr>
+            <w:tcW w:w="5831" w:type="dxa"/>
+            <w:vAlign w:val="center"/>
+          </w:tcPr>
+          <w:p>
+            <w:r>
+              <w:t xml:space="preserve">Luiz Filipe Magalhães Meireles </w:t>
+              <w:br/>
+              <w:t>UFRJ.</w:t>
+            </w:r>
+          </w:p>
+        </w:tc>
+        <w:tc>
+          <w:tcPr>
+            <w:tcW w:w="5831" w:type="dxa"/>
+            <w:vAlign w:val="center"/>
+          </w:tcPr>
+          <w:p>
+            <w:r>
+              <w:t>José Daniel Langendorf da Silva</w:t>
+              <w:br/>
+              <w:t>IME</w:t>
+            </w:r>
+          </w:p>
+        </w:tc>
+      </w:tr>
+      <w:tr>
+        <w:trPr>
+          <w:trHeight w:val="2835"/>
+          <w:jc w:val="center"/>
+        </w:trPr>
+        <w:tc>
+          <w:tcPr>
+            <w:tcW w:w="5831" w:type="dxa"/>
+            <w:vAlign w:val="center"/>
+          </w:tcPr>
+          <w:p>
+            <w:r>
+              <w:t>Robson Teles Peixoto</w:t>
+              <w:br/>
+              <w:t>Instituto de Economia,  Finanças e Administração da Aeronáutica</w:t>
+            </w:r>
+          </w:p>
+        </w:tc>
+        <w:tc>
+          <w:tcPr>
+            <w:tcW w:w="5831" w:type="dxa"/>
+            <w:vAlign w:val="center"/>
+          </w:tcPr>
+          <w:p>
+            <w:r>
+              <w:t>Edilson Antunes de Farias</w:t>
+              <w:br/>
+              <w:t>CIANB</w:t>
+            </w:r>
           </w:p>
         </w:tc>
       </w:tr>
@@ -642,172 +590,152 @@
             <w:vAlign w:val="center"/>
           </w:tcPr>
           <w:p>
-            <w:pPr>
-              <w:jc w:val="center"/>
-              <w:rPr>
-                <w:sz w:val="40"/>
-                <w:szCs w:val="40"/>
-              </w:rPr>
-            </w:pPr>
-          </w:p>
-        </w:tc>
-        <w:tc>
-          <w:tcPr>
-            <w:tcW w:w="5831" w:type="dxa"/>
-            <w:vAlign w:val="center"/>
-          </w:tcPr>
-          <w:p>
-            <w:pPr>
-              <w:jc w:val="center"/>
-              <w:rPr>
-                <w:sz w:val="40"/>
-                <w:szCs w:val="40"/>
-              </w:rPr>
-            </w:pPr>
-          </w:p>
-        </w:tc>
-      </w:tr>
-      <w:tr>
-        <w:trPr>
-          <w:trHeight w:val="2835"/>
-          <w:jc w:val="center"/>
-        </w:trPr>
-        <w:tc>
-          <w:tcPr>
-            <w:tcW w:w="5831" w:type="dxa"/>
-            <w:vAlign w:val="center"/>
-          </w:tcPr>
-          <w:p>
-            <w:pPr>
-              <w:jc w:val="center"/>
-              <w:rPr>
-                <w:sz w:val="40"/>
-                <w:szCs w:val="40"/>
-              </w:rPr>
-            </w:pPr>
-          </w:p>
-        </w:tc>
-        <w:tc>
-          <w:tcPr>
-            <w:tcW w:w="5831" w:type="dxa"/>
-            <w:vAlign w:val="center"/>
-          </w:tcPr>
-          <w:p>
-            <w:pPr>
-              <w:jc w:val="center"/>
-              <w:rPr>
-                <w:sz w:val="40"/>
-                <w:szCs w:val="40"/>
-              </w:rPr>
-            </w:pPr>
-          </w:p>
-        </w:tc>
-      </w:tr>
-      <w:tr>
-        <w:trPr>
-          <w:trHeight w:val="2835"/>
-          <w:jc w:val="center"/>
-        </w:trPr>
-        <w:tc>
-          <w:tcPr>
-            <w:tcW w:w="5831" w:type="dxa"/>
-            <w:vAlign w:val="center"/>
-          </w:tcPr>
-          <w:p>
-            <w:pPr>
-              <w:jc w:val="center"/>
-              <w:rPr>
-                <w:sz w:val="40"/>
-                <w:szCs w:val="40"/>
-              </w:rPr>
-            </w:pPr>
-          </w:p>
-        </w:tc>
-        <w:tc>
-          <w:tcPr>
-            <w:tcW w:w="5831" w:type="dxa"/>
-            <w:vAlign w:val="center"/>
-          </w:tcPr>
-          <w:p>
-            <w:pPr>
-              <w:jc w:val="center"/>
-              <w:rPr>
-                <w:sz w:val="40"/>
-                <w:szCs w:val="40"/>
-              </w:rPr>
-            </w:pPr>
-          </w:p>
-        </w:tc>
-      </w:tr>
-      <w:tr>
-        <w:trPr>
-          <w:trHeight w:val="2835"/>
-          <w:jc w:val="center"/>
-        </w:trPr>
-        <w:tc>
-          <w:tcPr>
-            <w:tcW w:w="5831" w:type="dxa"/>
-            <w:vAlign w:val="center"/>
-          </w:tcPr>
-          <w:p>
-            <w:pPr>
-              <w:jc w:val="center"/>
-              <w:rPr>
-                <w:sz w:val="40"/>
-                <w:szCs w:val="40"/>
-              </w:rPr>
-            </w:pPr>
-          </w:p>
-        </w:tc>
-        <w:tc>
-          <w:tcPr>
-            <w:tcW w:w="5831" w:type="dxa"/>
-            <w:vAlign w:val="center"/>
-          </w:tcPr>
-          <w:p>
-            <w:pPr>
-              <w:jc w:val="center"/>
-              <w:rPr>
-                <w:sz w:val="40"/>
-                <w:szCs w:val="40"/>
-              </w:rPr>
-            </w:pPr>
-          </w:p>
-        </w:tc>
-      </w:tr>
-      <w:tr>
-        <w:trPr>
-          <w:trHeight w:val="2835"/>
-          <w:jc w:val="center"/>
-        </w:trPr>
-        <w:tc>
-          <w:tcPr>
-            <w:tcW w:w="5831" w:type="dxa"/>
-            <w:vAlign w:val="center"/>
-          </w:tcPr>
-          <w:p>
-            <w:pPr>
-              <w:jc w:val="center"/>
-              <w:rPr>
-                <w:sz w:val="40"/>
-                <w:szCs w:val="40"/>
-              </w:rPr>
-            </w:pPr>
-          </w:p>
-        </w:tc>
-        <w:tc>
-          <w:tcPr>
-            <w:tcW w:w="5831" w:type="dxa"/>
-            <w:vAlign w:val="center"/>
-          </w:tcPr>
-          <w:p>
-            <w:pPr>
-              <w:jc w:val="center"/>
-              <w:rPr>
-                <w:sz w:val="40"/>
-                <w:szCs w:val="40"/>
-              </w:rPr>
-            </w:pPr>
+            <w:r>
+              <w:t xml:space="preserve">Edinaldo Rui da Silva </w:t>
+              <w:br/>
+              <w:t xml:space="preserve">AVPE SP ASSOCIAÇÃO DOS VETERANOS DA POLÍCIA DO EXÉRCITO DE SP </w:t>
+            </w:r>
+          </w:p>
+        </w:tc>
+        <w:tc>
+          <w:tcPr>
+            <w:tcW w:w="5831" w:type="dxa"/>
+            <w:vAlign w:val="center"/>
+          </w:tcPr>
+          <w:p>
+            <w:r>
+              <w:t xml:space="preserve">Ricardo de Lima Barreto Filho </w:t>
+              <w:br/>
+              <w:t>CEP/FDC</w:t>
+            </w:r>
+          </w:p>
+        </w:tc>
+      </w:tr>
+      <w:tr>
+        <w:trPr>
+          <w:trHeight w:val="2835"/>
+          <w:jc w:val="center"/>
+        </w:trPr>
+        <w:tc>
+          <w:tcPr>
+            <w:tcW w:w="5831" w:type="dxa"/>
+            <w:vAlign w:val="center"/>
+          </w:tcPr>
+          <w:p>
+            <w:r>
+              <w:t>Francisco Rozendo de Andrade Neto</w:t>
+              <w:br/>
+              <w:t>VALE S/A</w:t>
+            </w:r>
+          </w:p>
+        </w:tc>
+        <w:tc>
+          <w:tcPr>
+            <w:tcW w:w="5831" w:type="dxa"/>
+            <w:vAlign w:val="center"/>
+          </w:tcPr>
+          <w:p>
+            <w:r>
+              <w:t>Talita Gama de Sousa</w:t>
+              <w:br/>
+              <w:t xml:space="preserve">Instituto Militar de Engenharia </w:t>
+            </w:r>
+          </w:p>
+        </w:tc>
+      </w:tr>
+      <w:tr>
+        <w:trPr>
+          <w:trHeight w:val="2835"/>
+          <w:jc w:val="center"/>
+        </w:trPr>
+        <w:tc>
+          <w:tcPr>
+            <w:tcW w:w="5831" w:type="dxa"/>
+            <w:vAlign w:val="center"/>
+          </w:tcPr>
+          <w:p>
+            <w:r>
+              <w:t>Brunno Monteiro de Galvão Lima</w:t>
+              <w:br/>
+              <w:t>Petrobras</w:t>
+            </w:r>
+          </w:p>
+        </w:tc>
+        <w:tc>
+          <w:tcPr>
+            <w:tcW w:w="5831" w:type="dxa"/>
+            <w:vAlign w:val="center"/>
+          </w:tcPr>
+          <w:p>
+            <w:r>
+              <w:t>Paulo Roberto Batista de Oliveira</w:t>
+              <w:br/>
+              <w:t xml:space="preserve">PMDF </w:t>
+            </w:r>
+          </w:p>
+        </w:tc>
+      </w:tr>
+      <w:tr>
+        <w:trPr>
+          <w:trHeight w:val="2835"/>
+          <w:jc w:val="center"/>
+        </w:trPr>
+        <w:tc>
+          <w:tcPr>
+            <w:tcW w:w="5831" w:type="dxa"/>
+            <w:vAlign w:val="center"/>
+          </w:tcPr>
+          <w:p>
+            <w:r>
+              <w:t>ADERSON CAMPOS PASSOS</w:t>
+              <w:br/>
+              <w:t>IME</w:t>
+            </w:r>
+          </w:p>
+        </w:tc>
+        <w:tc>
+          <w:tcPr>
+            <w:tcW w:w="5831" w:type="dxa"/>
+            <w:vAlign w:val="center"/>
+          </w:tcPr>
+          <w:p>
+            <w:r>
+              <w:t>Fernando Manuel Araujo Moreira</w:t>
+              <w:br/>
+              <w:t>IME</w:t>
+            </w:r>
+          </w:p>
+        </w:tc>
+      </w:tr>
+      <w:tr>
+        <w:trPr>
+          <w:trHeight w:val="2835"/>
+          <w:jc w:val="center"/>
+        </w:trPr>
+        <w:tc>
+          <w:tcPr>
+            <w:tcW w:w="5831" w:type="dxa"/>
+            <w:vAlign w:val="center"/>
+          </w:tcPr>
+          <w:p>
+            <w:r>
+              <w:t xml:space="preserve">Marcos José Sylvestre </w:t>
+              <w:br/>
+              <w:t xml:space="preserve">Instituto Militar de Engenharia </w:t>
+            </w:r>
+          </w:p>
+        </w:tc>
+        <w:tc>
+          <w:tcPr>
+            <w:tcW w:w="5831" w:type="dxa"/>
+            <w:vAlign w:val="center"/>
+          </w:tcPr>
+          <w:p>
+            <w:r>
+              <w:t>Eduardo Xavier Ferreira Glaser Migon</w:t>
+              <w:br/>
+              <w:t>Cmdo CMSE / Núcleo de Estudos Estratégicos</w:t>
+            </w:r>
           </w:p>
         </w:tc>
       </w:tr>
@@ -848,172 +776,152 @@
             <w:vAlign w:val="center"/>
           </w:tcPr>
           <w:p>
-            <w:pPr>
-              <w:jc w:val="center"/>
-              <w:rPr>
-                <w:sz w:val="40"/>
-                <w:szCs w:val="40"/>
-              </w:rPr>
-            </w:pPr>
-          </w:p>
-        </w:tc>
-        <w:tc>
-          <w:tcPr>
-            <w:tcW w:w="5831" w:type="dxa"/>
-            <w:vAlign w:val="center"/>
-          </w:tcPr>
-          <w:p>
-            <w:pPr>
-              <w:jc w:val="center"/>
-              <w:rPr>
-                <w:sz w:val="40"/>
-                <w:szCs w:val="40"/>
-              </w:rPr>
-            </w:pPr>
-          </w:p>
-        </w:tc>
-      </w:tr>
-      <w:tr>
-        <w:trPr>
-          <w:trHeight w:val="2835"/>
-          <w:jc w:val="center"/>
-        </w:trPr>
-        <w:tc>
-          <w:tcPr>
-            <w:tcW w:w="5831" w:type="dxa"/>
-            <w:vAlign w:val="center"/>
-          </w:tcPr>
-          <w:p>
-            <w:pPr>
-              <w:jc w:val="center"/>
-              <w:rPr>
-                <w:sz w:val="40"/>
-                <w:szCs w:val="40"/>
-              </w:rPr>
-            </w:pPr>
-          </w:p>
-        </w:tc>
-        <w:tc>
-          <w:tcPr>
-            <w:tcW w:w="5831" w:type="dxa"/>
-            <w:vAlign w:val="center"/>
-          </w:tcPr>
-          <w:p>
-            <w:pPr>
-              <w:jc w:val="center"/>
-              <w:rPr>
-                <w:sz w:val="40"/>
-                <w:szCs w:val="40"/>
-              </w:rPr>
-            </w:pPr>
-          </w:p>
-        </w:tc>
-      </w:tr>
-      <w:tr>
-        <w:trPr>
-          <w:trHeight w:val="2835"/>
-          <w:jc w:val="center"/>
-        </w:trPr>
-        <w:tc>
-          <w:tcPr>
-            <w:tcW w:w="5831" w:type="dxa"/>
-            <w:vAlign w:val="center"/>
-          </w:tcPr>
-          <w:p>
-            <w:pPr>
-              <w:jc w:val="center"/>
-              <w:rPr>
-                <w:sz w:val="40"/>
-                <w:szCs w:val="40"/>
-              </w:rPr>
-            </w:pPr>
-          </w:p>
-        </w:tc>
-        <w:tc>
-          <w:tcPr>
-            <w:tcW w:w="5831" w:type="dxa"/>
-            <w:vAlign w:val="center"/>
-          </w:tcPr>
-          <w:p>
-            <w:pPr>
-              <w:jc w:val="center"/>
-              <w:rPr>
-                <w:sz w:val="40"/>
-                <w:szCs w:val="40"/>
-              </w:rPr>
-            </w:pPr>
-          </w:p>
-        </w:tc>
-      </w:tr>
-      <w:tr>
-        <w:trPr>
-          <w:trHeight w:val="2835"/>
-          <w:jc w:val="center"/>
-        </w:trPr>
-        <w:tc>
-          <w:tcPr>
-            <w:tcW w:w="5831" w:type="dxa"/>
-            <w:vAlign w:val="center"/>
-          </w:tcPr>
-          <w:p>
-            <w:pPr>
-              <w:jc w:val="center"/>
-              <w:rPr>
-                <w:sz w:val="40"/>
-                <w:szCs w:val="40"/>
-              </w:rPr>
-            </w:pPr>
-          </w:p>
-        </w:tc>
-        <w:tc>
-          <w:tcPr>
-            <w:tcW w:w="5831" w:type="dxa"/>
-            <w:vAlign w:val="center"/>
-          </w:tcPr>
-          <w:p>
-            <w:pPr>
-              <w:jc w:val="center"/>
-              <w:rPr>
-                <w:sz w:val="40"/>
-                <w:szCs w:val="40"/>
-              </w:rPr>
-            </w:pPr>
-          </w:p>
-        </w:tc>
-      </w:tr>
-      <w:tr>
-        <w:trPr>
-          <w:trHeight w:val="2835"/>
-          <w:jc w:val="center"/>
-        </w:trPr>
-        <w:tc>
-          <w:tcPr>
-            <w:tcW w:w="5831" w:type="dxa"/>
-            <w:vAlign w:val="center"/>
-          </w:tcPr>
-          <w:p>
-            <w:pPr>
-              <w:jc w:val="center"/>
-              <w:rPr>
-                <w:sz w:val="40"/>
-                <w:szCs w:val="40"/>
-              </w:rPr>
-            </w:pPr>
-          </w:p>
-        </w:tc>
-        <w:tc>
-          <w:tcPr>
-            <w:tcW w:w="5831" w:type="dxa"/>
-            <w:vAlign w:val="center"/>
-          </w:tcPr>
-          <w:p>
-            <w:pPr>
-              <w:jc w:val="center"/>
-              <w:rPr>
-                <w:sz w:val="40"/>
-                <w:szCs w:val="40"/>
-              </w:rPr>
-            </w:pPr>
+            <w:r>
+              <w:t xml:space="preserve">Paulo Roberto Cabral de Souza Junior </w:t>
+              <w:br/>
+              <w:t>Planvs</w:t>
+            </w:r>
+          </w:p>
+        </w:tc>
+        <w:tc>
+          <w:tcPr>
+            <w:tcW w:w="5831" w:type="dxa"/>
+            <w:vAlign w:val="center"/>
+          </w:tcPr>
+          <w:p>
+            <w:r>
+              <w:t xml:space="preserve">Suelen Cristina Silva Oliveira </w:t>
+              <w:br/>
+              <w:t xml:space="preserve">Instituto Militar de Engenharia </w:t>
+            </w:r>
+          </w:p>
+        </w:tc>
+      </w:tr>
+      <w:tr>
+        <w:trPr>
+          <w:trHeight w:val="2835"/>
+          <w:jc w:val="center"/>
+        </w:trPr>
+        <w:tc>
+          <w:tcPr>
+            <w:tcW w:w="5831" w:type="dxa"/>
+            <w:vAlign w:val="center"/>
+          </w:tcPr>
+          <w:p>
+            <w:r>
+              <w:t>José Gabriel de Melo Pires</w:t>
+              <w:br/>
+              <w:t xml:space="preserve">Escola de Comando e Estado-Maior do Exército </w:t>
+            </w:r>
+          </w:p>
+        </w:tc>
+        <w:tc>
+          <w:tcPr>
+            <w:tcW w:w="5831" w:type="dxa"/>
+            <w:vAlign w:val="center"/>
+          </w:tcPr>
+          <w:p>
+            <w:r>
+              <w:t>Thays Felipe David de Oliveira</w:t>
+              <w:br/>
+              <w:t>IME</w:t>
+            </w:r>
+          </w:p>
+        </w:tc>
+      </w:tr>
+      <w:tr>
+        <w:trPr>
+          <w:trHeight w:val="2835"/>
+          <w:jc w:val="center"/>
+        </w:trPr>
+        <w:tc>
+          <w:tcPr>
+            <w:tcW w:w="5831" w:type="dxa"/>
+            <w:vAlign w:val="center"/>
+          </w:tcPr>
+          <w:p>
+            <w:r>
+              <w:t>Marco Aurélio Cardoso dos Santos</w:t>
+              <w:br/>
+              <w:t>CEPHiMEx</w:t>
+            </w:r>
+          </w:p>
+        </w:tc>
+        <w:tc>
+          <w:tcPr>
+            <w:tcW w:w="5831" w:type="dxa"/>
+            <w:vAlign w:val="center"/>
+          </w:tcPr>
+          <w:p>
+            <w:r>
+              <w:t>Luiz Paulo Mendonca Brandao</w:t>
+              <w:br/>
+              <w:t>INSTITUTO MILITAR DE ENGENHARIA</w:t>
+            </w:r>
+          </w:p>
+        </w:tc>
+      </w:tr>
+      <w:tr>
+        <w:trPr>
+          <w:trHeight w:val="2835"/>
+          <w:jc w:val="center"/>
+        </w:trPr>
+        <w:tc>
+          <w:tcPr>
+            <w:tcW w:w="5831" w:type="dxa"/>
+            <w:vAlign w:val="center"/>
+          </w:tcPr>
+          <w:p>
+            <w:r>
+              <w:t xml:space="preserve">Gustavo Lopes da Cruz </w:t>
+              <w:br/>
+              <w:t xml:space="preserve">ECEME </w:t>
+            </w:r>
+          </w:p>
+        </w:tc>
+        <w:tc>
+          <w:tcPr>
+            <w:tcW w:w="5831" w:type="dxa"/>
+            <w:vAlign w:val="center"/>
+          </w:tcPr>
+          <w:p>
+            <w:r>
+              <w:t xml:space="preserve">Jacqueline Chiara Moura Karraz </w:t>
+              <w:br/>
+              <w:t>Marinha do Brasil</w:t>
+            </w:r>
+          </w:p>
+        </w:tc>
+      </w:tr>
+      <w:tr>
+        <w:trPr>
+          <w:trHeight w:val="2835"/>
+          <w:jc w:val="center"/>
+        </w:trPr>
+        <w:tc>
+          <w:tcPr>
+            <w:tcW w:w="5831" w:type="dxa"/>
+            <w:vAlign w:val="center"/>
+          </w:tcPr>
+          <w:p>
+            <w:r>
+              <w:t xml:space="preserve">CLAUDIO UBIRAJARA COUTO DE ALMEIDA </w:t>
+              <w:br/>
+              <w:t>ABEN</w:t>
+            </w:r>
+          </w:p>
+        </w:tc>
+        <w:tc>
+          <w:tcPr>
+            <w:tcW w:w="5831" w:type="dxa"/>
+            <w:vAlign w:val="center"/>
+          </w:tcPr>
+          <w:p>
+            <w:r>
+              <w:t xml:space="preserve">Marcelo Veiga Maciel </w:t>
+              <w:br/>
+              <w:t>Claro SA</w:t>
+            </w:r>
           </w:p>
         </w:tc>
       </w:tr>
@@ -1054,172 +962,152 @@
             <w:vAlign w:val="center"/>
           </w:tcPr>
           <w:p>
-            <w:pPr>
-              <w:jc w:val="center"/>
-              <w:rPr>
-                <w:sz w:val="40"/>
-                <w:szCs w:val="40"/>
-              </w:rPr>
-            </w:pPr>
-          </w:p>
-        </w:tc>
-        <w:tc>
-          <w:tcPr>
-            <w:tcW w:w="5831" w:type="dxa"/>
-            <w:vAlign w:val="center"/>
-          </w:tcPr>
-          <w:p>
-            <w:pPr>
-              <w:jc w:val="center"/>
-              <w:rPr>
-                <w:sz w:val="40"/>
-                <w:szCs w:val="40"/>
-              </w:rPr>
-            </w:pPr>
-          </w:p>
-        </w:tc>
-      </w:tr>
-      <w:tr>
-        <w:trPr>
-          <w:trHeight w:val="2835"/>
-          <w:jc w:val="center"/>
-        </w:trPr>
-        <w:tc>
-          <w:tcPr>
-            <w:tcW w:w="5831" w:type="dxa"/>
-            <w:vAlign w:val="center"/>
-          </w:tcPr>
-          <w:p>
-            <w:pPr>
-              <w:jc w:val="center"/>
-              <w:rPr>
-                <w:sz w:val="40"/>
-                <w:szCs w:val="40"/>
-              </w:rPr>
-            </w:pPr>
-          </w:p>
-        </w:tc>
-        <w:tc>
-          <w:tcPr>
-            <w:tcW w:w="5831" w:type="dxa"/>
-            <w:vAlign w:val="center"/>
-          </w:tcPr>
-          <w:p>
-            <w:pPr>
-              <w:jc w:val="center"/>
-              <w:rPr>
-                <w:sz w:val="40"/>
-                <w:szCs w:val="40"/>
-              </w:rPr>
-            </w:pPr>
-          </w:p>
-        </w:tc>
-      </w:tr>
-      <w:tr>
-        <w:trPr>
-          <w:trHeight w:val="2835"/>
-          <w:jc w:val="center"/>
-        </w:trPr>
-        <w:tc>
-          <w:tcPr>
-            <w:tcW w:w="5831" w:type="dxa"/>
-            <w:vAlign w:val="center"/>
-          </w:tcPr>
-          <w:p>
-            <w:pPr>
-              <w:jc w:val="center"/>
-              <w:rPr>
-                <w:sz w:val="40"/>
-                <w:szCs w:val="40"/>
-              </w:rPr>
-            </w:pPr>
-          </w:p>
-        </w:tc>
-        <w:tc>
-          <w:tcPr>
-            <w:tcW w:w="5831" w:type="dxa"/>
-            <w:vAlign w:val="center"/>
-          </w:tcPr>
-          <w:p>
-            <w:pPr>
-              <w:jc w:val="center"/>
-              <w:rPr>
-                <w:sz w:val="40"/>
-                <w:szCs w:val="40"/>
-              </w:rPr>
-            </w:pPr>
-          </w:p>
-        </w:tc>
-      </w:tr>
-      <w:tr>
-        <w:trPr>
-          <w:trHeight w:val="2835"/>
-          <w:jc w:val="center"/>
-        </w:trPr>
-        <w:tc>
-          <w:tcPr>
-            <w:tcW w:w="5831" w:type="dxa"/>
-            <w:vAlign w:val="center"/>
-          </w:tcPr>
-          <w:p>
-            <w:pPr>
-              <w:jc w:val="center"/>
-              <w:rPr>
-                <w:sz w:val="40"/>
-                <w:szCs w:val="40"/>
-              </w:rPr>
-            </w:pPr>
-          </w:p>
-        </w:tc>
-        <w:tc>
-          <w:tcPr>
-            <w:tcW w:w="5831" w:type="dxa"/>
-            <w:vAlign w:val="center"/>
-          </w:tcPr>
-          <w:p>
-            <w:pPr>
-              <w:jc w:val="center"/>
-              <w:rPr>
-                <w:sz w:val="40"/>
-                <w:szCs w:val="40"/>
-              </w:rPr>
-            </w:pPr>
-          </w:p>
-        </w:tc>
-      </w:tr>
-      <w:tr>
-        <w:trPr>
-          <w:trHeight w:val="2835"/>
-          <w:jc w:val="center"/>
-        </w:trPr>
-        <w:tc>
-          <w:tcPr>
-            <w:tcW w:w="5831" w:type="dxa"/>
-            <w:vAlign w:val="center"/>
-          </w:tcPr>
-          <w:p>
-            <w:pPr>
-              <w:jc w:val="center"/>
-              <w:rPr>
-                <w:sz w:val="40"/>
-                <w:szCs w:val="40"/>
-              </w:rPr>
-            </w:pPr>
-          </w:p>
-        </w:tc>
-        <w:tc>
-          <w:tcPr>
-            <w:tcW w:w="5831" w:type="dxa"/>
-            <w:vAlign w:val="center"/>
-          </w:tcPr>
-          <w:p>
-            <w:pPr>
-              <w:jc w:val="center"/>
-              <w:rPr>
-                <w:sz w:val="40"/>
-                <w:szCs w:val="40"/>
-              </w:rPr>
-            </w:pPr>
+            <w:r>
+              <w:t>Renato BELLINI</w:t>
+              <w:br/>
+              <w:t>Marinha do Brasil</w:t>
+            </w:r>
+          </w:p>
+        </w:tc>
+        <w:tc>
+          <w:tcPr>
+            <w:tcW w:w="5831" w:type="dxa"/>
+            <w:vAlign w:val="center"/>
+          </w:tcPr>
+          <w:p>
+            <w:r>
+              <w:t>Thiago Teixeira Leite Vieira</w:t>
+              <w:br/>
+              <w:t>Petrobras</w:t>
+            </w:r>
+          </w:p>
+        </w:tc>
+      </w:tr>
+      <w:tr>
+        <w:trPr>
+          <w:trHeight w:val="2835"/>
+          <w:jc w:val="center"/>
+        </w:trPr>
+        <w:tc>
+          <w:tcPr>
+            <w:tcW w:w="5831" w:type="dxa"/>
+            <w:vAlign w:val="center"/>
+          </w:tcPr>
+          <w:p>
+            <w:r>
+              <w:t xml:space="preserve">Soraia Maranhão Cardoso Godoy de Souza </w:t>
+              <w:br/>
+              <w:t xml:space="preserve">Diretoria de Abastecimento da Marinha </w:t>
+            </w:r>
+          </w:p>
+        </w:tc>
+        <w:tc>
+          <w:tcPr>
+            <w:tcW w:w="5831" w:type="dxa"/>
+            <w:vAlign w:val="center"/>
+          </w:tcPr>
+          <w:p>
+            <w:r>
+              <w:t>José Alves da Silva Filho</w:t>
+              <w:br/>
+              <w:t>Petrobras</w:t>
+            </w:r>
+          </w:p>
+        </w:tc>
+      </w:tr>
+      <w:tr>
+        <w:trPr>
+          <w:trHeight w:val="2835"/>
+          <w:jc w:val="center"/>
+        </w:trPr>
+        <w:tc>
+          <w:tcPr>
+            <w:tcW w:w="5831" w:type="dxa"/>
+            <w:vAlign w:val="center"/>
+          </w:tcPr>
+          <w:p>
+            <w:r>
+              <w:t>Maurício Ribeiro Braga</w:t>
+              <w:br/>
+              <w:t>Procuradoria Geral do Estado do Rio de Janeiro - PGE/RJ</w:t>
+            </w:r>
+          </w:p>
+        </w:tc>
+        <w:tc>
+          <w:tcPr>
+            <w:tcW w:w="5831" w:type="dxa"/>
+            <w:vAlign w:val="center"/>
+          </w:tcPr>
+          <w:p>
+            <w:r>
+              <w:t>Guilherme Mecelis do Patrocinio</w:t>
+              <w:br/>
+              <w:t>ECEME</w:t>
+            </w:r>
+          </w:p>
+        </w:tc>
+      </w:tr>
+      <w:tr>
+        <w:trPr>
+          <w:trHeight w:val="2835"/>
+          <w:jc w:val="center"/>
+        </w:trPr>
+        <w:tc>
+          <w:tcPr>
+            <w:tcW w:w="5831" w:type="dxa"/>
+            <w:vAlign w:val="center"/>
+          </w:tcPr>
+          <w:p>
+            <w:r>
+              <w:t>Angélica Cáritas Nogueira</w:t>
+              <w:br/>
+              <w:t>IME</w:t>
+            </w:r>
+          </w:p>
+        </w:tc>
+        <w:tc>
+          <w:tcPr>
+            <w:tcW w:w="5831" w:type="dxa"/>
+            <w:vAlign w:val="center"/>
+          </w:tcPr>
+          <w:p>
+            <w:r>
+              <w:t>ROBERTO NASCIMENTO ANDRADE</w:t>
+              <w:br/>
+              <w:t>IME</w:t>
+            </w:r>
+          </w:p>
+        </w:tc>
+      </w:tr>
+      <w:tr>
+        <w:trPr>
+          <w:trHeight w:val="2835"/>
+          <w:jc w:val="center"/>
+        </w:trPr>
+        <w:tc>
+          <w:tcPr>
+            <w:tcW w:w="5831" w:type="dxa"/>
+            <w:vAlign w:val="center"/>
+          </w:tcPr>
+          <w:p>
+            <w:r>
+              <w:t>Vinicius Mariano de Carvalho</w:t>
+              <w:br/>
+              <w:t>King's College London</w:t>
+            </w:r>
+          </w:p>
+        </w:tc>
+        <w:tc>
+          <w:tcPr>
+            <w:tcW w:w="5831" w:type="dxa"/>
+            <w:vAlign w:val="center"/>
+          </w:tcPr>
+          <w:p>
+            <w:r>
+              <w:t xml:space="preserve">Rogério de Amorim Gonçalves </w:t>
+              <w:br/>
+              <w:t xml:space="preserve">ECEME </w:t>
+            </w:r>
           </w:p>
         </w:tc>
       </w:tr>
@@ -1260,172 +1148,152 @@
             <w:vAlign w:val="center"/>
           </w:tcPr>
           <w:p>
-            <w:pPr>
-              <w:jc w:val="center"/>
-              <w:rPr>
-                <w:sz w:val="40"/>
-                <w:szCs w:val="40"/>
-              </w:rPr>
-            </w:pPr>
-          </w:p>
-        </w:tc>
-        <w:tc>
-          <w:tcPr>
-            <w:tcW w:w="5831" w:type="dxa"/>
-            <w:vAlign w:val="center"/>
-          </w:tcPr>
-          <w:p>
-            <w:pPr>
-              <w:jc w:val="center"/>
-              <w:rPr>
-                <w:sz w:val="40"/>
-                <w:szCs w:val="40"/>
-              </w:rPr>
-            </w:pPr>
-          </w:p>
-        </w:tc>
-      </w:tr>
-      <w:tr>
-        <w:trPr>
-          <w:trHeight w:val="2835"/>
-          <w:jc w:val="center"/>
-        </w:trPr>
-        <w:tc>
-          <w:tcPr>
-            <w:tcW w:w="5831" w:type="dxa"/>
-            <w:vAlign w:val="center"/>
-          </w:tcPr>
-          <w:p>
-            <w:pPr>
-              <w:jc w:val="center"/>
-              <w:rPr>
-                <w:sz w:val="40"/>
-                <w:szCs w:val="40"/>
-              </w:rPr>
-            </w:pPr>
-          </w:p>
-        </w:tc>
-        <w:tc>
-          <w:tcPr>
-            <w:tcW w:w="5831" w:type="dxa"/>
-            <w:vAlign w:val="center"/>
-          </w:tcPr>
-          <w:p>
-            <w:pPr>
-              <w:jc w:val="center"/>
-              <w:rPr>
-                <w:sz w:val="40"/>
-                <w:szCs w:val="40"/>
-              </w:rPr>
-            </w:pPr>
-          </w:p>
-        </w:tc>
-      </w:tr>
-      <w:tr>
-        <w:trPr>
-          <w:trHeight w:val="2835"/>
-          <w:jc w:val="center"/>
-        </w:trPr>
-        <w:tc>
-          <w:tcPr>
-            <w:tcW w:w="5831" w:type="dxa"/>
-            <w:vAlign w:val="center"/>
-          </w:tcPr>
-          <w:p>
-            <w:pPr>
-              <w:jc w:val="center"/>
-              <w:rPr>
-                <w:sz w:val="40"/>
-                <w:szCs w:val="40"/>
-              </w:rPr>
-            </w:pPr>
-          </w:p>
-        </w:tc>
-        <w:tc>
-          <w:tcPr>
-            <w:tcW w:w="5831" w:type="dxa"/>
-            <w:vAlign w:val="center"/>
-          </w:tcPr>
-          <w:p>
-            <w:pPr>
-              <w:jc w:val="center"/>
-              <w:rPr>
-                <w:sz w:val="40"/>
-                <w:szCs w:val="40"/>
-              </w:rPr>
-            </w:pPr>
-          </w:p>
-        </w:tc>
-      </w:tr>
-      <w:tr>
-        <w:trPr>
-          <w:trHeight w:val="2835"/>
-          <w:jc w:val="center"/>
-        </w:trPr>
-        <w:tc>
-          <w:tcPr>
-            <w:tcW w:w="5831" w:type="dxa"/>
-            <w:vAlign w:val="center"/>
-          </w:tcPr>
-          <w:p>
-            <w:pPr>
-              <w:jc w:val="center"/>
-              <w:rPr>
-                <w:sz w:val="40"/>
-                <w:szCs w:val="40"/>
-              </w:rPr>
-            </w:pPr>
-          </w:p>
-        </w:tc>
-        <w:tc>
-          <w:tcPr>
-            <w:tcW w:w="5831" w:type="dxa"/>
-            <w:vAlign w:val="center"/>
-          </w:tcPr>
-          <w:p>
-            <w:pPr>
-              <w:jc w:val="center"/>
-              <w:rPr>
-                <w:sz w:val="40"/>
-                <w:szCs w:val="40"/>
-              </w:rPr>
-            </w:pPr>
-          </w:p>
-        </w:tc>
-      </w:tr>
-      <w:tr>
-        <w:trPr>
-          <w:trHeight w:val="2835"/>
-          <w:jc w:val="center"/>
-        </w:trPr>
-        <w:tc>
-          <w:tcPr>
-            <w:tcW w:w="5831" w:type="dxa"/>
-            <w:vAlign w:val="center"/>
-          </w:tcPr>
-          <w:p>
-            <w:pPr>
-              <w:jc w:val="center"/>
-              <w:rPr>
-                <w:sz w:val="40"/>
-                <w:szCs w:val="40"/>
-              </w:rPr>
-            </w:pPr>
-          </w:p>
-        </w:tc>
-        <w:tc>
-          <w:tcPr>
-            <w:tcW w:w="5831" w:type="dxa"/>
-            <w:vAlign w:val="center"/>
-          </w:tcPr>
-          <w:p>
-            <w:pPr>
-              <w:jc w:val="center"/>
-              <w:rPr>
-                <w:sz w:val="40"/>
-                <w:szCs w:val="40"/>
-              </w:rPr>
-            </w:pPr>
+            <w:r>
+              <w:t>Paulo Gilson Vieira Matos</w:t>
+              <w:br/>
+              <w:t>Construtora Tapari Ltda</w:t>
+            </w:r>
+          </w:p>
+        </w:tc>
+        <w:tc>
+          <w:tcPr>
+            <w:tcW w:w="5831" w:type="dxa"/>
+            <w:vAlign w:val="center"/>
+          </w:tcPr>
+          <w:p>
+            <w:r>
+              <w:t>Sergio Diniz</w:t>
+              <w:br/>
+              <w:t>ITX Serviços em TI</w:t>
+            </w:r>
+          </w:p>
+        </w:tc>
+      </w:tr>
+      <w:tr>
+        <w:trPr>
+          <w:trHeight w:val="2835"/>
+          <w:jc w:val="center"/>
+        </w:trPr>
+        <w:tc>
+          <w:tcPr>
+            <w:tcW w:w="5831" w:type="dxa"/>
+            <w:vAlign w:val="center"/>
+          </w:tcPr>
+          <w:p>
+            <w:r>
+              <w:t>silvio castello branco de luca</w:t>
+              <w:br/>
+              <w:t>Totaltag soluçoes em informatica LTDA</w:t>
+            </w:r>
+          </w:p>
+        </w:tc>
+        <w:tc>
+          <w:tcPr>
+            <w:tcW w:w="5831" w:type="dxa"/>
+            <w:vAlign w:val="center"/>
+          </w:tcPr>
+          <w:p>
+            <w:r>
+              <w:t xml:space="preserve">Robson Cruz Silva </w:t>
+              <w:br/>
+              <w:t>Bureau Veritas</w:t>
+            </w:r>
+          </w:p>
+        </w:tc>
+      </w:tr>
+      <w:tr>
+        <w:trPr>
+          <w:trHeight w:val="2835"/>
+          <w:jc w:val="center"/>
+        </w:trPr>
+        <w:tc>
+          <w:tcPr>
+            <w:tcW w:w="5831" w:type="dxa"/>
+            <w:vAlign w:val="center"/>
+          </w:tcPr>
+          <w:p>
+            <w:r>
+              <w:t>Carlos Nelson Elias</w:t>
+              <w:br/>
+              <w:t>IME</w:t>
+            </w:r>
+          </w:p>
+        </w:tc>
+        <w:tc>
+          <w:tcPr>
+            <w:tcW w:w="5831" w:type="dxa"/>
+            <w:vAlign w:val="center"/>
+          </w:tcPr>
+          <w:p>
+            <w:r>
+              <w:t>Helio Luis Camoes de Abreu</w:t>
+              <w:br/>
+              <w:t>Estado-Maior da Aeronáutica</w:t>
+            </w:r>
+          </w:p>
+        </w:tc>
+      </w:tr>
+      <w:tr>
+        <w:trPr>
+          <w:trHeight w:val="2835"/>
+          <w:jc w:val="center"/>
+        </w:trPr>
+        <w:tc>
+          <w:tcPr>
+            <w:tcW w:w="5831" w:type="dxa"/>
+            <w:vAlign w:val="center"/>
+          </w:tcPr>
+          <w:p>
+            <w:r>
+              <w:t>Wagner de Matos Salustriano</w:t>
+              <w:br/>
+              <w:t>ECEME</w:t>
+            </w:r>
+          </w:p>
+        </w:tc>
+        <w:tc>
+          <w:tcPr>
+            <w:tcW w:w="5831" w:type="dxa"/>
+            <w:vAlign w:val="center"/>
+          </w:tcPr>
+          <w:p>
+            <w:r>
+              <w:t xml:space="preserve">Georgia Lucien Brêtas Las Casas de Oliveira </w:t>
+              <w:br/>
+              <w:t>Autonomo</w:t>
+            </w:r>
+          </w:p>
+        </w:tc>
+      </w:tr>
+      <w:tr>
+        <w:trPr>
+          <w:trHeight w:val="2835"/>
+          <w:jc w:val="center"/>
+        </w:trPr>
+        <w:tc>
+          <w:tcPr>
+            <w:tcW w:w="5831" w:type="dxa"/>
+            <w:vAlign w:val="center"/>
+          </w:tcPr>
+          <w:p>
+            <w:r>
+              <w:t>Airton Patricio de Aquino Junior</w:t>
+              <w:br/>
+              <w:t>DGePM - Diretoria de Gestão de Programas da Marinha</w:t>
+            </w:r>
+          </w:p>
+        </w:tc>
+        <w:tc>
+          <w:tcPr>
+            <w:tcW w:w="5831" w:type="dxa"/>
+            <w:vAlign w:val="center"/>
+          </w:tcPr>
+          <w:p>
+            <w:r>
+              <w:t>Marcelo Tadeu Domingues de Oliveira</w:t>
+              <w:br/>
+              <w:t>Escola Superior de Guerra</w:t>
+            </w:r>
           </w:p>
         </w:tc>
       </w:tr>
@@ -1466,172 +1334,152 @@
             <w:vAlign w:val="center"/>
           </w:tcPr>
           <w:p>
-            <w:pPr>
-              <w:jc w:val="center"/>
-              <w:rPr>
-                <w:sz w:val="40"/>
-                <w:szCs w:val="40"/>
-              </w:rPr>
-            </w:pPr>
-          </w:p>
-        </w:tc>
-        <w:tc>
-          <w:tcPr>
-            <w:tcW w:w="5831" w:type="dxa"/>
-            <w:vAlign w:val="center"/>
-          </w:tcPr>
-          <w:p>
-            <w:pPr>
-              <w:jc w:val="center"/>
-              <w:rPr>
-                <w:sz w:val="40"/>
-                <w:szCs w:val="40"/>
-              </w:rPr>
-            </w:pPr>
-          </w:p>
-        </w:tc>
-      </w:tr>
-      <w:tr>
-        <w:trPr>
-          <w:trHeight w:val="2835"/>
-          <w:jc w:val="center"/>
-        </w:trPr>
-        <w:tc>
-          <w:tcPr>
-            <w:tcW w:w="5831" w:type="dxa"/>
-            <w:vAlign w:val="center"/>
-          </w:tcPr>
-          <w:p>
-            <w:pPr>
-              <w:jc w:val="center"/>
-              <w:rPr>
-                <w:sz w:val="40"/>
-                <w:szCs w:val="40"/>
-              </w:rPr>
-            </w:pPr>
-          </w:p>
-        </w:tc>
-        <w:tc>
-          <w:tcPr>
-            <w:tcW w:w="5831" w:type="dxa"/>
-            <w:vAlign w:val="center"/>
-          </w:tcPr>
-          <w:p>
-            <w:pPr>
-              <w:jc w:val="center"/>
-              <w:rPr>
-                <w:sz w:val="40"/>
-                <w:szCs w:val="40"/>
-              </w:rPr>
-            </w:pPr>
-          </w:p>
-        </w:tc>
-      </w:tr>
-      <w:tr>
-        <w:trPr>
-          <w:trHeight w:val="2835"/>
-          <w:jc w:val="center"/>
-        </w:trPr>
-        <w:tc>
-          <w:tcPr>
-            <w:tcW w:w="5831" w:type="dxa"/>
-            <w:vAlign w:val="center"/>
-          </w:tcPr>
-          <w:p>
-            <w:pPr>
-              <w:jc w:val="center"/>
-              <w:rPr>
-                <w:sz w:val="40"/>
-                <w:szCs w:val="40"/>
-              </w:rPr>
-            </w:pPr>
-          </w:p>
-        </w:tc>
-        <w:tc>
-          <w:tcPr>
-            <w:tcW w:w="5831" w:type="dxa"/>
-            <w:vAlign w:val="center"/>
-          </w:tcPr>
-          <w:p>
-            <w:pPr>
-              <w:jc w:val="center"/>
-              <w:rPr>
-                <w:sz w:val="40"/>
-                <w:szCs w:val="40"/>
-              </w:rPr>
-            </w:pPr>
-          </w:p>
-        </w:tc>
-      </w:tr>
-      <w:tr>
-        <w:trPr>
-          <w:trHeight w:val="2835"/>
-          <w:jc w:val="center"/>
-        </w:trPr>
-        <w:tc>
-          <w:tcPr>
-            <w:tcW w:w="5831" w:type="dxa"/>
-            <w:vAlign w:val="center"/>
-          </w:tcPr>
-          <w:p>
-            <w:pPr>
-              <w:jc w:val="center"/>
-              <w:rPr>
-                <w:sz w:val="40"/>
-                <w:szCs w:val="40"/>
-              </w:rPr>
-            </w:pPr>
-          </w:p>
-        </w:tc>
-        <w:tc>
-          <w:tcPr>
-            <w:tcW w:w="5831" w:type="dxa"/>
-            <w:vAlign w:val="center"/>
-          </w:tcPr>
-          <w:p>
-            <w:pPr>
-              <w:jc w:val="center"/>
-              <w:rPr>
-                <w:sz w:val="40"/>
-                <w:szCs w:val="40"/>
-              </w:rPr>
-            </w:pPr>
-          </w:p>
-        </w:tc>
-      </w:tr>
-      <w:tr>
-        <w:trPr>
-          <w:trHeight w:val="2835"/>
-          <w:jc w:val="center"/>
-        </w:trPr>
-        <w:tc>
-          <w:tcPr>
-            <w:tcW w:w="5831" w:type="dxa"/>
-            <w:vAlign w:val="center"/>
-          </w:tcPr>
-          <w:p>
-            <w:pPr>
-              <w:jc w:val="center"/>
-              <w:rPr>
-                <w:sz w:val="40"/>
-                <w:szCs w:val="40"/>
-              </w:rPr>
-            </w:pPr>
-          </w:p>
-        </w:tc>
-        <w:tc>
-          <w:tcPr>
-            <w:tcW w:w="5831" w:type="dxa"/>
-            <w:vAlign w:val="center"/>
-          </w:tcPr>
-          <w:p>
-            <w:pPr>
-              <w:jc w:val="center"/>
-              <w:rPr>
-                <w:sz w:val="40"/>
-                <w:szCs w:val="40"/>
-              </w:rPr>
-            </w:pPr>
+            <w:r>
+              <w:t xml:space="preserve">Carlos Henrique Costa de Souza </w:t>
+              <w:br/>
+              <w:t xml:space="preserve">Startup Synaptix </w:t>
+            </w:r>
+          </w:p>
+        </w:tc>
+        <w:tc>
+          <w:tcPr>
+            <w:tcW w:w="5831" w:type="dxa"/>
+            <w:vAlign w:val="center"/>
+          </w:tcPr>
+          <w:p>
+            <w:r>
+              <w:t xml:space="preserve">Daniel de Cerqueira Lima Mendes </w:t>
+              <w:br/>
+              <w:t>DeepThink Sistemas e Projetos Ltda</w:t>
+            </w:r>
+          </w:p>
+        </w:tc>
+      </w:tr>
+      <w:tr>
+        <w:trPr>
+          <w:trHeight w:val="2835"/>
+          <w:jc w:val="center"/>
+        </w:trPr>
+        <w:tc>
+          <w:tcPr>
+            <w:tcW w:w="5831" w:type="dxa"/>
+            <w:vAlign w:val="center"/>
+          </w:tcPr>
+          <w:p>
+            <w:r>
+              <w:t xml:space="preserve">João Paulo Pereira da Silva </w:t>
+              <w:br/>
+              <w:t>CML</w:t>
+            </w:r>
+          </w:p>
+        </w:tc>
+        <w:tc>
+          <w:tcPr>
+            <w:tcW w:w="5831" w:type="dxa"/>
+            <w:vAlign w:val="center"/>
+          </w:tcPr>
+          <w:p>
+            <w:r>
+              <w:t>Simone Pereira Gonçalves</w:t>
+              <w:br/>
+              <w:t>IME</w:t>
+            </w:r>
+          </w:p>
+        </w:tc>
+      </w:tr>
+      <w:tr>
+        <w:trPr>
+          <w:trHeight w:val="2835"/>
+          <w:jc w:val="center"/>
+        </w:trPr>
+        <w:tc>
+          <w:tcPr>
+            <w:tcW w:w="5831" w:type="dxa"/>
+            <w:vAlign w:val="center"/>
+          </w:tcPr>
+          <w:p>
+            <w:r>
+              <w:t>EDUARDO DE ALMEIDA CADORIN</w:t>
+              <w:br/>
+              <w:t>AGITEC</w:t>
+            </w:r>
+          </w:p>
+        </w:tc>
+        <w:tc>
+          <w:tcPr>
+            <w:tcW w:w="5831" w:type="dxa"/>
+            <w:vAlign w:val="center"/>
+          </w:tcPr>
+          <w:p>
+            <w:r>
+              <w:t>Gabriel Elmôr Filho</w:t>
+              <w:br/>
+              <w:t>IME</w:t>
+            </w:r>
+          </w:p>
+        </w:tc>
+      </w:tr>
+      <w:tr>
+        <w:trPr>
+          <w:trHeight w:val="2835"/>
+          <w:jc w:val="center"/>
+        </w:trPr>
+        <w:tc>
+          <w:tcPr>
+            <w:tcW w:w="5831" w:type="dxa"/>
+            <w:vAlign w:val="center"/>
+          </w:tcPr>
+          <w:p>
+            <w:r>
+              <w:t>Daiana Antonio da Silva</w:t>
+              <w:br/>
+              <w:t>IME</w:t>
+            </w:r>
+          </w:p>
+        </w:tc>
+        <w:tc>
+          <w:tcPr>
+            <w:tcW w:w="5831" w:type="dxa"/>
+            <w:vAlign w:val="center"/>
+          </w:tcPr>
+          <w:p>
+            <w:r>
+              <w:t>Elton Cavalcante Milanês</w:t>
+              <w:br/>
+              <w:t>Diretoria de Serviço Militar (DSM)</w:t>
+            </w:r>
+          </w:p>
+        </w:tc>
+      </w:tr>
+      <w:tr>
+        <w:trPr>
+          <w:trHeight w:val="2835"/>
+          <w:jc w:val="center"/>
+        </w:trPr>
+        <w:tc>
+          <w:tcPr>
+            <w:tcW w:w="5831" w:type="dxa"/>
+            <w:vAlign w:val="center"/>
+          </w:tcPr>
+          <w:p>
+            <w:r>
+              <w:t>Denniel Sancho Zorzal Rossi</w:t>
+              <w:br/>
+              <w:t>PAME-RJ (COMAER)</w:t>
+            </w:r>
+          </w:p>
+        </w:tc>
+        <w:tc>
+          <w:tcPr>
+            <w:tcW w:w="5831" w:type="dxa"/>
+            <w:vAlign w:val="center"/>
+          </w:tcPr>
+          <w:p>
+            <w:r>
+              <w:t xml:space="preserve">Eduardo Borba Neves </w:t>
+              <w:br/>
+              <w:t>EsAO</w:t>
+            </w:r>
           </w:p>
         </w:tc>
       </w:tr>
@@ -1672,172 +1520,152 @@
             <w:vAlign w:val="center"/>
           </w:tcPr>
           <w:p>
-            <w:pPr>
-              <w:jc w:val="center"/>
-              <w:rPr>
-                <w:sz w:val="40"/>
-                <w:szCs w:val="40"/>
-              </w:rPr>
-            </w:pPr>
-          </w:p>
-        </w:tc>
-        <w:tc>
-          <w:tcPr>
-            <w:tcW w:w="5831" w:type="dxa"/>
-            <w:vAlign w:val="center"/>
-          </w:tcPr>
-          <w:p>
-            <w:pPr>
-              <w:jc w:val="center"/>
-              <w:rPr>
-                <w:sz w:val="40"/>
-                <w:szCs w:val="40"/>
-              </w:rPr>
-            </w:pPr>
-          </w:p>
-        </w:tc>
-      </w:tr>
-      <w:tr>
-        <w:trPr>
-          <w:trHeight w:val="2835"/>
-          <w:jc w:val="center"/>
-        </w:trPr>
-        <w:tc>
-          <w:tcPr>
-            <w:tcW w:w="5831" w:type="dxa"/>
-            <w:vAlign w:val="center"/>
-          </w:tcPr>
-          <w:p>
-            <w:pPr>
-              <w:jc w:val="center"/>
-              <w:rPr>
-                <w:sz w:val="40"/>
-                <w:szCs w:val="40"/>
-              </w:rPr>
-            </w:pPr>
-          </w:p>
-        </w:tc>
-        <w:tc>
-          <w:tcPr>
-            <w:tcW w:w="5831" w:type="dxa"/>
-            <w:vAlign w:val="center"/>
-          </w:tcPr>
-          <w:p>
-            <w:pPr>
-              <w:jc w:val="center"/>
-              <w:rPr>
-                <w:sz w:val="40"/>
-                <w:szCs w:val="40"/>
-              </w:rPr>
-            </w:pPr>
-          </w:p>
-        </w:tc>
-      </w:tr>
-      <w:tr>
-        <w:trPr>
-          <w:trHeight w:val="2835"/>
-          <w:jc w:val="center"/>
-        </w:trPr>
-        <w:tc>
-          <w:tcPr>
-            <w:tcW w:w="5831" w:type="dxa"/>
-            <w:vAlign w:val="center"/>
-          </w:tcPr>
-          <w:p>
-            <w:pPr>
-              <w:jc w:val="center"/>
-              <w:rPr>
-                <w:sz w:val="40"/>
-                <w:szCs w:val="40"/>
-              </w:rPr>
-            </w:pPr>
-          </w:p>
-        </w:tc>
-        <w:tc>
-          <w:tcPr>
-            <w:tcW w:w="5831" w:type="dxa"/>
-            <w:vAlign w:val="center"/>
-          </w:tcPr>
-          <w:p>
-            <w:pPr>
-              <w:jc w:val="center"/>
-              <w:rPr>
-                <w:sz w:val="40"/>
-                <w:szCs w:val="40"/>
-              </w:rPr>
-            </w:pPr>
-          </w:p>
-        </w:tc>
-      </w:tr>
-      <w:tr>
-        <w:trPr>
-          <w:trHeight w:val="2835"/>
-          <w:jc w:val="center"/>
-        </w:trPr>
-        <w:tc>
-          <w:tcPr>
-            <w:tcW w:w="5831" w:type="dxa"/>
-            <w:vAlign w:val="center"/>
-          </w:tcPr>
-          <w:p>
-            <w:pPr>
-              <w:jc w:val="center"/>
-              <w:rPr>
-                <w:sz w:val="40"/>
-                <w:szCs w:val="40"/>
-              </w:rPr>
-            </w:pPr>
-          </w:p>
-        </w:tc>
-        <w:tc>
-          <w:tcPr>
-            <w:tcW w:w="5831" w:type="dxa"/>
-            <w:vAlign w:val="center"/>
-          </w:tcPr>
-          <w:p>
-            <w:pPr>
-              <w:jc w:val="center"/>
-              <w:rPr>
-                <w:sz w:val="40"/>
-                <w:szCs w:val="40"/>
-              </w:rPr>
-            </w:pPr>
-          </w:p>
-        </w:tc>
-      </w:tr>
-      <w:tr>
-        <w:trPr>
-          <w:trHeight w:val="2835"/>
-          <w:jc w:val="center"/>
-        </w:trPr>
-        <w:tc>
-          <w:tcPr>
-            <w:tcW w:w="5831" w:type="dxa"/>
-            <w:vAlign w:val="center"/>
-          </w:tcPr>
-          <w:p>
-            <w:pPr>
-              <w:jc w:val="center"/>
-              <w:rPr>
-                <w:sz w:val="40"/>
-                <w:szCs w:val="40"/>
-              </w:rPr>
-            </w:pPr>
-          </w:p>
-        </w:tc>
-        <w:tc>
-          <w:tcPr>
-            <w:tcW w:w="5831" w:type="dxa"/>
-            <w:vAlign w:val="center"/>
-          </w:tcPr>
-          <w:p>
-            <w:pPr>
-              <w:jc w:val="center"/>
-              <w:rPr>
-                <w:sz w:val="40"/>
-                <w:szCs w:val="40"/>
-              </w:rPr>
-            </w:pPr>
+            <w:r>
+              <w:t>Silas Mateus da Silva Pereira</w:t>
+              <w:br/>
+              <w:t>Quality Renováveis</w:t>
+            </w:r>
+          </w:p>
+        </w:tc>
+        <w:tc>
+          <w:tcPr>
+            <w:tcW w:w="5831" w:type="dxa"/>
+            <w:vAlign w:val="center"/>
+          </w:tcPr>
+          <w:p>
+            <w:r>
+              <w:t>Henrique Ralsi Felippe Montes da Silva</w:t>
+              <w:br/>
+              <w:t>Marinha do Brasil</w:t>
+            </w:r>
+          </w:p>
+        </w:tc>
+      </w:tr>
+      <w:tr>
+        <w:trPr>
+          <w:trHeight w:val="2835"/>
+          <w:jc w:val="center"/>
+        </w:trPr>
+        <w:tc>
+          <w:tcPr>
+            <w:tcW w:w="5831" w:type="dxa"/>
+            <w:vAlign w:val="center"/>
+          </w:tcPr>
+          <w:p>
+            <w:r>
+              <w:t>Paulo Cesar Coelho</w:t>
+              <w:br/>
+              <w:t xml:space="preserve">SINTESYS </w:t>
+            </w:r>
+          </w:p>
+        </w:tc>
+        <w:tc>
+          <w:tcPr>
+            <w:tcW w:w="5831" w:type="dxa"/>
+            <w:vAlign w:val="center"/>
+          </w:tcPr>
+          <w:p>
+            <w:r>
+              <w:t>Leonardo David Azevedo Degethoff</w:t>
+              <w:br/>
+              <w:t>ARES</w:t>
+            </w:r>
+          </w:p>
+        </w:tc>
+      </w:tr>
+      <w:tr>
+        <w:trPr>
+          <w:trHeight w:val="2835"/>
+          <w:jc w:val="center"/>
+        </w:trPr>
+        <w:tc>
+          <w:tcPr>
+            <w:tcW w:w="5831" w:type="dxa"/>
+            <w:vAlign w:val="center"/>
+          </w:tcPr>
+          <w:p>
+            <w:r>
+              <w:t>Cláudio Alves da Luz</w:t>
+              <w:br/>
+              <w:t>PETROBRAS</w:t>
+            </w:r>
+          </w:p>
+        </w:tc>
+        <w:tc>
+          <w:tcPr>
+            <w:tcW w:w="5831" w:type="dxa"/>
+            <w:vAlign w:val="center"/>
+          </w:tcPr>
+          <w:p>
+            <w:r>
+              <w:t xml:space="preserve">Claudio Azevedo Passos </w:t>
+              <w:br/>
+              <w:t xml:space="preserve">Colégio Pedro II </w:t>
+            </w:r>
+          </w:p>
+        </w:tc>
+      </w:tr>
+      <w:tr>
+        <w:trPr>
+          <w:trHeight w:val="2835"/>
+          <w:jc w:val="center"/>
+        </w:trPr>
+        <w:tc>
+          <w:tcPr>
+            <w:tcW w:w="5831" w:type="dxa"/>
+            <w:vAlign w:val="center"/>
+          </w:tcPr>
+          <w:p>
+            <w:r>
+              <w:t>David Victor Amaro Rocha Alves</w:t>
+              <w:br/>
+              <w:t>CEFET-RJ</w:t>
+            </w:r>
+          </w:p>
+        </w:tc>
+        <w:tc>
+          <w:tcPr>
+            <w:tcW w:w="5831" w:type="dxa"/>
+            <w:vAlign w:val="center"/>
+          </w:tcPr>
+          <w:p>
+            <w:r>
+              <w:t>Yasmin Jansen Araujo</w:t>
+              <w:br/>
+              <w:t>Ministério da Ciência Tecnologia e Inovação.</w:t>
+            </w:r>
+          </w:p>
+        </w:tc>
+      </w:tr>
+      <w:tr>
+        <w:trPr>
+          <w:trHeight w:val="2835"/>
+          <w:jc w:val="center"/>
+        </w:trPr>
+        <w:tc>
+          <w:tcPr>
+            <w:tcW w:w="5831" w:type="dxa"/>
+            <w:vAlign w:val="center"/>
+          </w:tcPr>
+          <w:p>
+            <w:r>
+              <w:t xml:space="preserve">Juliana Rocha Rodrigues Barcellos </w:t>
+              <w:br/>
+              <w:t xml:space="preserve">UERJ </w:t>
+            </w:r>
+          </w:p>
+        </w:tc>
+        <w:tc>
+          <w:tcPr>
+            <w:tcW w:w="5831" w:type="dxa"/>
+            <w:vAlign w:val="center"/>
+          </w:tcPr>
+          <w:p>
+            <w:r>
+              <w:t>Leonardo Amato Loriato</w:t>
+              <w:br/>
+              <w:t>Tribunal de Contas da União (TCU)</w:t>
+            </w:r>
           </w:p>
         </w:tc>
       </w:tr>
@@ -1878,172 +1706,152 @@
             <w:vAlign w:val="center"/>
           </w:tcPr>
           <w:p>
-            <w:pPr>
-              <w:jc w:val="center"/>
-              <w:rPr>
-                <w:sz w:val="40"/>
-                <w:szCs w:val="40"/>
-              </w:rPr>
-            </w:pPr>
-          </w:p>
-        </w:tc>
-        <w:tc>
-          <w:tcPr>
-            <w:tcW w:w="5831" w:type="dxa"/>
-            <w:vAlign w:val="center"/>
-          </w:tcPr>
-          <w:p>
-            <w:pPr>
-              <w:jc w:val="center"/>
-              <w:rPr>
-                <w:sz w:val="40"/>
-                <w:szCs w:val="40"/>
-              </w:rPr>
-            </w:pPr>
-          </w:p>
-        </w:tc>
-      </w:tr>
-      <w:tr>
-        <w:trPr>
-          <w:trHeight w:val="2835"/>
-          <w:jc w:val="center"/>
-        </w:trPr>
-        <w:tc>
-          <w:tcPr>
-            <w:tcW w:w="5831" w:type="dxa"/>
-            <w:vAlign w:val="center"/>
-          </w:tcPr>
-          <w:p>
-            <w:pPr>
-              <w:jc w:val="center"/>
-              <w:rPr>
-                <w:sz w:val="40"/>
-                <w:szCs w:val="40"/>
-              </w:rPr>
-            </w:pPr>
-          </w:p>
-        </w:tc>
-        <w:tc>
-          <w:tcPr>
-            <w:tcW w:w="5831" w:type="dxa"/>
-            <w:vAlign w:val="center"/>
-          </w:tcPr>
-          <w:p>
-            <w:pPr>
-              <w:jc w:val="center"/>
-              <w:rPr>
-                <w:sz w:val="40"/>
-                <w:szCs w:val="40"/>
-              </w:rPr>
-            </w:pPr>
-          </w:p>
-        </w:tc>
-      </w:tr>
-      <w:tr>
-        <w:trPr>
-          <w:trHeight w:val="2835"/>
-          <w:jc w:val="center"/>
-        </w:trPr>
-        <w:tc>
-          <w:tcPr>
-            <w:tcW w:w="5831" w:type="dxa"/>
-            <w:vAlign w:val="center"/>
-          </w:tcPr>
-          <w:p>
-            <w:pPr>
-              <w:jc w:val="center"/>
-              <w:rPr>
-                <w:sz w:val="40"/>
-                <w:szCs w:val="40"/>
-              </w:rPr>
-            </w:pPr>
-          </w:p>
-        </w:tc>
-        <w:tc>
-          <w:tcPr>
-            <w:tcW w:w="5831" w:type="dxa"/>
-            <w:vAlign w:val="center"/>
-          </w:tcPr>
-          <w:p>
-            <w:pPr>
-              <w:jc w:val="center"/>
-              <w:rPr>
-                <w:sz w:val="40"/>
-                <w:szCs w:val="40"/>
-              </w:rPr>
-            </w:pPr>
-          </w:p>
-        </w:tc>
-      </w:tr>
-      <w:tr>
-        <w:trPr>
-          <w:trHeight w:val="2835"/>
-          <w:jc w:val="center"/>
-        </w:trPr>
-        <w:tc>
-          <w:tcPr>
-            <w:tcW w:w="5831" w:type="dxa"/>
-            <w:vAlign w:val="center"/>
-          </w:tcPr>
-          <w:p>
-            <w:pPr>
-              <w:jc w:val="center"/>
-              <w:rPr>
-                <w:sz w:val="40"/>
-                <w:szCs w:val="40"/>
-              </w:rPr>
-            </w:pPr>
-          </w:p>
-        </w:tc>
-        <w:tc>
-          <w:tcPr>
-            <w:tcW w:w="5831" w:type="dxa"/>
-            <w:vAlign w:val="center"/>
-          </w:tcPr>
-          <w:p>
-            <w:pPr>
-              <w:jc w:val="center"/>
-              <w:rPr>
-                <w:sz w:val="40"/>
-                <w:szCs w:val="40"/>
-              </w:rPr>
-            </w:pPr>
-          </w:p>
-        </w:tc>
-      </w:tr>
-      <w:tr>
-        <w:trPr>
-          <w:trHeight w:val="2835"/>
-          <w:jc w:val="center"/>
-        </w:trPr>
-        <w:tc>
-          <w:tcPr>
-            <w:tcW w:w="5831" w:type="dxa"/>
-            <w:vAlign w:val="center"/>
-          </w:tcPr>
-          <w:p>
-            <w:pPr>
-              <w:jc w:val="center"/>
-              <w:rPr>
-                <w:sz w:val="40"/>
-                <w:szCs w:val="40"/>
-              </w:rPr>
-            </w:pPr>
-          </w:p>
-        </w:tc>
-        <w:tc>
-          <w:tcPr>
-            <w:tcW w:w="5831" w:type="dxa"/>
-            <w:vAlign w:val="center"/>
-          </w:tcPr>
-          <w:p>
-            <w:pPr>
-              <w:jc w:val="center"/>
-              <w:rPr>
-                <w:sz w:val="40"/>
-                <w:szCs w:val="40"/>
-              </w:rPr>
-            </w:pPr>
+            <w:r>
+              <w:t>Carlos Luiz Dias</w:t>
+              <w:br/>
+              <w:t>Escola Superior de Guerra-ESG</w:t>
+            </w:r>
+          </w:p>
+        </w:tc>
+        <w:tc>
+          <w:tcPr>
+            <w:tcW w:w="5831" w:type="dxa"/>
+            <w:vAlign w:val="center"/>
+          </w:tcPr>
+          <w:p>
+            <w:r>
+              <w:t>Pedro  piredda</w:t>
+              <w:br/>
+              <w:t>Nenhuma</w:t>
+            </w:r>
+          </w:p>
+        </w:tc>
+      </w:tr>
+      <w:tr>
+        <w:trPr>
+          <w:trHeight w:val="2835"/>
+          <w:jc w:val="center"/>
+        </w:trPr>
+        <w:tc>
+          <w:tcPr>
+            <w:tcW w:w="5831" w:type="dxa"/>
+            <w:vAlign w:val="center"/>
+          </w:tcPr>
+          <w:p>
+            <w:r>
+              <w:t>Joao Batista Oliveira Xavier</w:t>
+              <w:br/>
+              <w:t>ATECH S/A</w:t>
+            </w:r>
+          </w:p>
+        </w:tc>
+        <w:tc>
+          <w:tcPr>
+            <w:tcW w:w="5831" w:type="dxa"/>
+            <w:vAlign w:val="center"/>
+          </w:tcPr>
+          <w:p>
+            <w:r>
+              <w:t>Vinícius Puhl de Souza</w:t>
+              <w:br/>
+              <w:t xml:space="preserve">Technical Partner </w:t>
+            </w:r>
+          </w:p>
+        </w:tc>
+      </w:tr>
+      <w:tr>
+        <w:trPr>
+          <w:trHeight w:val="2835"/>
+          <w:jc w:val="center"/>
+        </w:trPr>
+        <w:tc>
+          <w:tcPr>
+            <w:tcW w:w="5831" w:type="dxa"/>
+            <w:vAlign w:val="center"/>
+          </w:tcPr>
+          <w:p>
+            <w:r>
+              <w:t xml:space="preserve">Carlos Alberto Barbosa Filho </w:t>
+              <w:br/>
+              <w:t xml:space="preserve">Confederação Brasileira de Futebol </w:t>
+            </w:r>
+          </w:p>
+        </w:tc>
+        <w:tc>
+          <w:tcPr>
+            <w:tcW w:w="5831" w:type="dxa"/>
+            <w:vAlign w:val="center"/>
+          </w:tcPr>
+          <w:p>
+            <w:r>
+              <w:t>Gabriel Luis da Silva</w:t>
+              <w:br/>
+              <w:t>Grupo JAV</w:t>
+            </w:r>
+          </w:p>
+        </w:tc>
+      </w:tr>
+      <w:tr>
+        <w:trPr>
+          <w:trHeight w:val="2835"/>
+          <w:jc w:val="center"/>
+        </w:trPr>
+        <w:tc>
+          <w:tcPr>
+            <w:tcW w:w="5831" w:type="dxa"/>
+            <w:vAlign w:val="center"/>
+          </w:tcPr>
+          <w:p>
+            <w:r>
+              <w:t>Douglas Fabichak Junior</w:t>
+              <w:br/>
+              <w:t>CTecCFN</w:t>
+            </w:r>
+          </w:p>
+        </w:tc>
+        <w:tc>
+          <w:tcPr>
+            <w:tcW w:w="5831" w:type="dxa"/>
+            <w:vAlign w:val="center"/>
+          </w:tcPr>
+          <w:p>
+            <w:r>
+              <w:t>PAULO CEZAR ROCHA SILVEIRA</w:t>
+              <w:br/>
+              <w:t>IME</w:t>
+            </w:r>
+          </w:p>
+        </w:tc>
+      </w:tr>
+      <w:tr>
+        <w:trPr>
+          <w:trHeight w:val="2835"/>
+          <w:jc w:val="center"/>
+        </w:trPr>
+        <w:tc>
+          <w:tcPr>
+            <w:tcW w:w="5831" w:type="dxa"/>
+            <w:vAlign w:val="center"/>
+          </w:tcPr>
+          <w:p>
+            <w:r>
+              <w:t>Miriam Oliveira dos Santos</w:t>
+              <w:br/>
+              <w:t>-</w:t>
+            </w:r>
+          </w:p>
+        </w:tc>
+        <w:tc>
+          <w:tcPr>
+            <w:tcW w:w="5831" w:type="dxa"/>
+            <w:vAlign w:val="center"/>
+          </w:tcPr>
+          <w:p>
+            <w:r>
+              <w:t>Karine Lima de Carvalho</w:t>
+              <w:br/>
+              <w:t>IME</w:t>
+            </w:r>
           </w:p>
         </w:tc>
       </w:tr>

</xml_diff>